<commit_message>
Final Changes for submission, corrected Custom Heuristic
</commit_message>
<xml_diff>
--- a/Assignment3/A3-PartI.docx
+++ b/Assignment3/A3-PartI.docx
@@ -9,6 +9,7 @@
           <w:sz w:val="28"/>
         </w:rPr>
       </w:pPr>
+      <w:bookmarkStart w:id="0" w:name="_GoBack"/>
       <w:r>
         <w:rPr>
           <w:b/>
@@ -97,6 +98,24 @@
           <w:color w:val="4472C4" w:themeColor="accent5"/>
           <w:sz w:val="28"/>
         </w:rPr>
+        <w:t>PART A</w:t>
+      </w:r>
+    </w:p>
+    <w:bookmarkEnd w:id="0"/>
+    <w:p>
+      <w:pPr>
+        <w:rPr>
+          <w:b/>
+          <w:color w:val="4472C4" w:themeColor="accent5"/>
+          <w:sz w:val="28"/>
+        </w:rPr>
+      </w:pPr>
+      <w:r>
+        <w:rPr>
+          <w:b/>
+          <w:color w:val="4472C4" w:themeColor="accent5"/>
+          <w:sz w:val="28"/>
+        </w:rPr>
         <w:t>Question 1:</w:t>
       </w:r>
       <w:r>
@@ -354,8 +373,6 @@
         </w:rPr>
         <w:t>Result = 1260</w:t>
       </w:r>
-      <w:bookmarkStart w:id="0" w:name="_GoBack"/>
-      <w:bookmarkEnd w:id="0"/>
     </w:p>
     <w:p>
       <w:pPr>
@@ -438,6 +455,7 @@
         </w:rPr>
       </w:pPr>
       <w:r>
+        <w:lastRenderedPageBreak/>
         <w:t xml:space="preserve">Given that the states are distinct, even if they can be matched by rotation, we can assume that the </w:t>
       </w:r>
       <w:r>
@@ -447,20 +465,7 @@
         <w:t>el is a distinct cell unlike any other.</w:t>
       </w:r>
       <w:r>
-        <w:t xml:space="preserve"> </w:t>
-      </w:r>
-      <w:r>
-        <w:t xml:space="preserve">Thus, we can represent </w:t>
-      </w:r>
-      <w:r>
-        <w:lastRenderedPageBreak/>
-        <w:t>the current st</w:t>
-      </w:r>
-      <w:r>
-        <w:t>ate of the game with a list of 64</w:t>
-      </w:r>
-      <w:r>
-        <w:t xml:space="preserve"> elements. The list element could be empty, or </w:t>
+        <w:t xml:space="preserve"> Thus, we can represent the current state of the game with a list of 64 elements. The list element could be empty, or </w:t>
       </w:r>
       <w:r>
         <w:t xml:space="preserve">filled with either </w:t>
@@ -493,10 +498,7 @@
         <w:t>Out of 64 voxels, we need to choose 6 total spots to populate with the Xs/Ys/Zs</w:t>
       </w:r>
       <w:r>
-        <w:t xml:space="preserve"> and leave the rest empty. </w:t>
-      </w:r>
-      <w:r>
-        <w:t>Out of the 6 chosen spots, we need to populate 2 Xs, 2 Y's and 2 Zs</w:t>
+        <w:t xml:space="preserve"> and leave the rest empty. Out of the 6 chosen spots, we need to populate 2 Xs, 2 Y's and 2 Zs</w:t>
       </w:r>
     </w:p>
     <w:p/>
@@ -531,7 +533,15 @@
         <w:t xml:space="preserve"> 2 X's </w:t>
       </w:r>
       <w:r>
-        <w:t>,2 Y's and 2 Z's =  6!/ 2! 2! 2! = 6*5*4*3* 4 = 90</w:t>
+        <w:t xml:space="preserve">,2 Y's and 2 Z's </w:t>
+      </w:r>
+      <w:proofErr w:type="gramStart"/>
+      <w:r>
+        <w:t>=  6</w:t>
+      </w:r>
+      <w:proofErr w:type="gramEnd"/>
+      <w:r>
+        <w:t>!/ 2! 2! 2! = 6*5*4*3* 4 = 90</w:t>
       </w:r>
     </w:p>
     <w:p>

</xml_diff>